<commit_message>
Battle Cards project completed
</commit_message>
<xml_diff>
--- a/Projects/SharedTrip/CSharp-Web-Basics-Exam-Preparation-Problem-Description.docx
+++ b/Projects/SharedTrip/CSharp-Web-Basics-Exam-Preparation-Problem-Description.docx
@@ -733,8 +733,6 @@
         </w:rPr>
         <w:t>Trip</w:t>
       </w:r>
-      <w:bookmarkStart w:id="0" w:name="_GoBack"/>
-      <w:bookmarkEnd w:id="0"/>
     </w:p>
     <w:p>
       <w:pPr>
@@ -2406,35 +2404,56 @@
           <w:rFonts w:asciiTheme="minorHAnsi" w:hAnsiTheme="minorHAnsi"/>
           <w:b w:val="0"/>
         </w:rPr>
-        <w:t xml:space="preserve">. A </w:t>
-      </w:r>
-      <w:r>
-        <w:rPr>
-          <w:rStyle w:val="28"/>
-        </w:rPr>
-        <w:t>User</w:t>
+        <w:t xml:space="preserve">. </w:t>
       </w:r>
       <w:r>
         <w:rPr>
           <w:rStyle w:val="28"/>
           <w:rFonts w:asciiTheme="minorHAnsi" w:hAnsiTheme="minorHAnsi"/>
           <w:b w:val="0"/>
-        </w:rPr>
-        <w:t xml:space="preserve"> can join the </w:t>
-      </w:r>
-      <w:r>
-        <w:rPr>
-          <w:rStyle w:val="28"/>
-        </w:rPr>
-        <w:t>Trip</w:t>
+          <w:highlight w:val="red"/>
+        </w:rPr>
+        <w:t xml:space="preserve">A </w:t>
+      </w:r>
+      <w:r>
+        <w:rPr>
+          <w:rStyle w:val="28"/>
+          <w:highlight w:val="red"/>
+        </w:rPr>
+        <w:t>User</w:t>
       </w:r>
       <w:r>
         <w:rPr>
           <w:rStyle w:val="28"/>
           <w:rFonts w:asciiTheme="minorHAnsi" w:hAnsiTheme="minorHAnsi"/>
           <w:b w:val="0"/>
-        </w:rPr>
-        <w:t xml:space="preserve"> just once! You should display the </w:t>
+          <w:highlight w:val="red"/>
+        </w:rPr>
+        <w:t xml:space="preserve"> can join the </w:t>
+      </w:r>
+      <w:r>
+        <w:rPr>
+          <w:rStyle w:val="28"/>
+          <w:highlight w:val="red"/>
+        </w:rPr>
+        <w:t>Trip</w:t>
+      </w:r>
+      <w:r>
+        <w:rPr>
+          <w:rStyle w:val="28"/>
+          <w:rFonts w:asciiTheme="minorHAnsi" w:hAnsiTheme="minorHAnsi"/>
+          <w:b w:val="0"/>
+          <w:highlight w:val="red"/>
+        </w:rPr>
+        <w:t xml:space="preserve"> just once!</w:t>
+      </w:r>
+      <w:r>
+        <w:rPr>
+          <w:rStyle w:val="28"/>
+          <w:rFonts w:asciiTheme="minorHAnsi" w:hAnsiTheme="minorHAnsi"/>
+          <w:b w:val="0"/>
+        </w:rPr>
+        <w:t xml:space="preserve"> You should display the </w:t>
       </w:r>
       <w:r>
         <w:rPr>
@@ -2736,6 +2755,8 @@
       <w:r>
         <w:t>Security</w:t>
       </w:r>
+      <w:bookmarkStart w:id="0" w:name="_GoBack"/>
+      <w:bookmarkEnd w:id="0"/>
     </w:p>
     <w:p>
       <w:pPr>

</xml_diff>